<commit_message>
Simplifying the script now that Jasem fixed a bunch of problems in the OS X build.  Most patches are not needed anymore.  Also removed emerge because craft is now working fine.
</commit_message>
<xml_diff>
--- a/QuickStart.docx
+++ b/QuickStart.docx
@@ -223,45 +223,42 @@
         <w:t xml:space="preserve">If you want to run </w:t>
       </w:r>
       <w:proofErr w:type="spellStart"/>
+      <w:proofErr w:type="gramStart"/>
       <w:r>
         <w:t>gsc</w:t>
       </w:r>
       <w:proofErr w:type="spellEnd"/>
-      <w:r>
-        <w:t xml:space="preserve"> to get “stars" in the CCD simulator, you just need to unzip this </w:t>
+      <w:proofErr w:type="gramEnd"/>
+      <w:r>
+        <w:t xml:space="preserve"> to get “stars" in the CCD simulator, </w:t>
+      </w:r>
+      <w:r>
+        <w:t xml:space="preserve">you can use the downloader in the startup wizard or your can download and unzip this file </w:t>
       </w:r>
       <w:hyperlink r:id="rId7" w:history="1">
         <w:r>
           <w:rPr>
             <w:rStyle w:val="Hyperlink"/>
           </w:rPr>
-          <w:t>zip file</w:t>
+          <w:t>http://www.indilib.org/jdownloads/Mac/gsc.zip</w:t>
         </w:r>
       </w:hyperlink>
       <w:r>
-        <w:t xml:space="preserve"> and copy the resulting folder into ~/Library/Application Support/</w:t>
+        <w:t xml:space="preserve"> into the </w:t>
+      </w:r>
+      <w:proofErr w:type="spellStart"/>
+      <w:r>
+        <w:t>KStars</w:t>
+      </w:r>
+      <w:proofErr w:type="spellEnd"/>
+      <w:r>
+        <w:t xml:space="preserve"> Data directory ~/Library/Application Support/</w:t>
       </w:r>
       <w:proofErr w:type="spellStart"/>
       <w:r>
         <w:t>kstars</w:t>
       </w:r>
       <w:proofErr w:type="spellEnd"/>
-      <w:r>
-        <w:t xml:space="preserve">/ (assuming you have run </w:t>
-      </w:r>
-      <w:proofErr w:type="spellStart"/>
-      <w:r>
-        <w:t>KStars</w:t>
-      </w:r>
-      <w:proofErr w:type="spellEnd"/>
-      <w:r>
-        <w:t xml:space="preserve"> once to get the folder created and files copied).</w:t>
-      </w:r>
-    </w:p>
-    <w:p>
-      <w:pPr>
-        <w:pStyle w:val="ListParagraph"/>
-      </w:pPr>
     </w:p>
     <w:p>
       <w:r>
@@ -292,7 +289,38 @@
       </w:r>
       <w:proofErr w:type="spellEnd"/>
       <w:r>
-        <w:t xml:space="preserve">.  The startup wizard can help you do this. You can help the startup wizard by copying and pasting the following command into the terminal:  </w:t>
+        <w:t xml:space="preserve">.  </w:t>
+      </w:r>
+      <w:r>
+        <w:t xml:space="preserve">The easiest way to get all of this is with home-brew. </w:t>
+      </w:r>
+      <w:r>
+        <w:t xml:space="preserve"> </w:t>
+      </w:r>
+      <w:hyperlink r:id="rId8" w:history="1">
+        <w:r>
+          <w:rPr>
+            <w:rStyle w:val="Hyperlink"/>
+          </w:rPr>
+          <w:t>https://brew.sh</w:t>
+        </w:r>
+      </w:hyperlink>
+      <w:proofErr w:type="gramStart"/>
+      <w:r>
+        <w:t xml:space="preserve">  </w:t>
+      </w:r>
+      <w:r>
+        <w:t>You</w:t>
+      </w:r>
+      <w:proofErr w:type="gramEnd"/>
+      <w:r>
+        <w:t xml:space="preserve"> can </w:t>
+      </w:r>
+      <w:r>
+        <w:t>get started</w:t>
+      </w:r>
+      <w:r>
+        <w:t xml:space="preserve"> by copying and pasting the following command into the terminal:  </w:t>
       </w:r>
     </w:p>
     <w:p>
@@ -376,15 +404,15 @@
     <w:p/>
     <w:p>
       <w:pPr>
-        <w:pStyle w:val="ListParagraph"/>
-      </w:pPr>
-      <w:r>
-        <w:t>(Note:  The plan is to get this command into the installer.)</w:t>
-      </w:r>
-    </w:p>
-    <w:p>
-      <w:pPr>
-        <w:pStyle w:val="ListParagraph"/>
+        <w:ind w:left="720"/>
+      </w:pPr>
+      <w:r>
+        <w:t>The startup wizard can help you with the rest of them after homebrew is installed.</w:t>
+      </w:r>
+    </w:p>
+    <w:p>
+      <w:pPr>
+        <w:ind w:left="720"/>
       </w:pPr>
     </w:p>
     <w:p>
@@ -456,40 +484,51 @@
       <w:proofErr w:type="spellEnd"/>
       <w:proofErr w:type="gramEnd"/>
       <w:r>
-        <w:t xml:space="preserve"> based images using the CCD simulator, then be sure to follow all of the instructions above, and then download this zip file to get the 4205 index files, which I think is all the index files you will need for this purpose. </w:t>
-      </w:r>
-      <w:hyperlink r:id="rId8" w:history="1">
-        <w:proofErr w:type="gramStart"/>
-        <w:r>
-          <w:rPr>
-            <w:rStyle w:val="Hyperlink"/>
-          </w:rPr>
-          <w:t>drive.google.com</w:t>
-        </w:r>
-        <w:proofErr w:type="gramEnd"/>
-        <w:r>
-          <w:rPr>
-            <w:rStyle w:val="Hyperlink"/>
-          </w:rPr>
-          <w:t>/file/d/0B_ivMJINsdQ8ei1...X28/</w:t>
-        </w:r>
-        <w:proofErr w:type="spellStart"/>
-        <w:r>
-          <w:rPr>
-            <w:rStyle w:val="Hyperlink"/>
-          </w:rPr>
-          <w:t>view?usp</w:t>
-        </w:r>
-        <w:proofErr w:type="spellEnd"/>
-        <w:r>
-          <w:rPr>
-            <w:rStyle w:val="Hyperlink"/>
-          </w:rPr>
-          <w:t>=sharing</w:t>
-        </w:r>
-      </w:hyperlink>
-      <w:r>
-        <w:t xml:space="preserve"> . You will just need to copy the index files inside to ~/Library/Application Support/Astrometry/ and then you should be able to plate solve the simulator images in </w:t>
+        <w:t xml:space="preserve"> based images using the CCD simulator, then be sure to follow all of the instructions above, and then download this zip file to get the 4205 index files, which </w:t>
+      </w:r>
+      <w:r>
+        <w:t xml:space="preserve">is the main </w:t>
+      </w:r>
+      <w:r>
+        <w:t xml:space="preserve">index files you will need for this purpose. </w:t>
+      </w:r>
+      <w:r>
+        <w:t xml:space="preserve"> You can get them from this link</w:t>
+      </w:r>
+      <w:proofErr w:type="gramStart"/>
+      <w:r>
+        <w:t xml:space="preserve">:  </w:t>
+      </w:r>
+      <w:proofErr w:type="gramEnd"/>
+      <w:r>
+        <w:fldChar w:fldCharType="begin"/>
+      </w:r>
+      <w:r>
+        <w:instrText xml:space="preserve"> HYPERLINK "</w:instrText>
+      </w:r>
+      <w:r>
+        <w:instrText>http://data.astrometry.net/4200/</w:instrText>
+      </w:r>
+      <w:r>
+        <w:instrText xml:space="preserve">" </w:instrText>
+      </w:r>
+      <w:r>
+        <w:fldChar w:fldCharType="separate"/>
+      </w:r>
+      <w:r>
+        <w:rPr>
+          <w:rStyle w:val="Hyperlink"/>
+        </w:rPr>
+        <w:t>http://data.astrometry.net/4200/</w:t>
+      </w:r>
+      <w:r>
+        <w:fldChar w:fldCharType="end"/>
+      </w:r>
+      <w:r>
+        <w:t xml:space="preserve"> </w:t>
+      </w:r>
+      <w:r>
+        <w:t xml:space="preserve">. You will just need to copy the index files inside to ~/Library/Application Support/Astrometry/ and then you should be able to plate solve the simulator images in </w:t>
       </w:r>
       <w:proofErr w:type="spellStart"/>
       <w:r>
@@ -505,8 +544,6 @@
         <w:pStyle w:val="ListParagraph"/>
         <w:ind w:left="1080"/>
       </w:pPr>
-      <w:bookmarkStart w:id="0" w:name="_GoBack"/>
-      <w:bookmarkEnd w:id="0"/>
     </w:p>
     <w:p>
       <w:pPr>
@@ -521,11 +558,25 @@
       </w:r>
       <w:proofErr w:type="gramStart"/>
       <w:r>
-        <w:t>will need</w:t>
+        <w:t>need will</w:t>
       </w:r>
       <w:proofErr w:type="gramEnd"/>
       <w:r>
-        <w:t xml:space="preserve"> will depend on your field size. The Astrometry Readme file explains this well </w:t>
+        <w:t xml:space="preserve"> depend on your field size. </w:t>
+      </w:r>
+      <w:r>
+        <w:t xml:space="preserve">In the </w:t>
+      </w:r>
+      <w:proofErr w:type="spellStart"/>
+      <w:r>
+        <w:t>Ekos</w:t>
+      </w:r>
+      <w:proofErr w:type="spellEnd"/>
+      <w:r>
+        <w:t xml:space="preserve"> Align Module, the astrometry options will make some recommendations based on your field size.  Also, t</w:t>
+      </w:r>
+      <w:r>
+        <w:t xml:space="preserve">he Astrometry Readme file explains this well </w:t>
       </w:r>
       <w:hyperlink r:id="rId9" w:history="1">
         <w:r>
@@ -535,11 +586,9 @@
           <w:t>astrometry.net/doc/readme.html</w:t>
         </w:r>
       </w:hyperlink>
-      <w:proofErr w:type="gramStart"/>
-      <w:r>
-        <w:t xml:space="preserve"> .</w:t>
-      </w:r>
-      <w:proofErr w:type="gramEnd"/>
+      <w:r>
+        <w:t>.</w:t>
+      </w:r>
       <w:r>
         <w:t xml:space="preserve"> However, I have found that the easiest way to determine what you will need is to just take a few images using your system and upload them to </w:t>
       </w:r>
@@ -551,13 +600,8 @@
           <w:t>nova.astrometry.net/upload</w:t>
         </w:r>
       </w:hyperlink>
-      <w:proofErr w:type="gramStart"/>
-      <w:r>
-        <w:t xml:space="preserve"> .</w:t>
-      </w:r>
-      <w:proofErr w:type="gramEnd"/>
-      <w:r>
-        <w:t xml:space="preserve"> Pay attention to which index files solve your images. Then download those series of index files only. There are a couple of ways to download them. You can get the index files yourself as explained in the Astrometry readme. Or you can use the </w:t>
+      <w:r>
+        <w:t xml:space="preserve">. Pay attention to which index files solve your images. Then download those series of index files. There are a couple of ways to download them. You can get the index files yourself as explained in the Astrometry readme. Or you can use the </w:t>
       </w:r>
       <w:proofErr w:type="spellStart"/>
       <w:r>
@@ -583,6 +627,8 @@
       <w:r>
         <w:t xml:space="preserve"> built into it. It puts the files in the same folder in ~/Library/Application Support/Astrometry/.</w:t>
       </w:r>
+      <w:bookmarkStart w:id="0" w:name="_GoBack"/>
+      <w:bookmarkEnd w:id="0"/>
     </w:p>
     <w:sectPr>
       <w:pgSz w:w="12240" w:h="15840"/>
@@ -1126,6 +1172,7 @@
   <w:style w:type="character" w:default="1" w:styleId="DefaultParagraphFont">
     <w:name w:val="Default Paragraph Font"/>
     <w:uiPriority w:val="1"/>
+    <w:semiHidden/>
     <w:unhideWhenUsed/>
   </w:style>
   <w:style w:type="table" w:default="1" w:styleId="TableNormal">
@@ -1333,6 +1380,7 @@
   <w:style w:type="character" w:default="1" w:styleId="DefaultParagraphFont">
     <w:name w:val="Default Paragraph Font"/>
     <w:uiPriority w:val="1"/>
+    <w:semiHidden/>
     <w:unhideWhenUsed/>
   </w:style>
   <w:style w:type="table" w:default="1" w:styleId="TableNormal">
@@ -1706,7 +1754,7 @@
 </file>
 
 <file path=customXml/itemProps1.xml><?xml version="1.0" encoding="utf-8"?>
-<ds:datastoreItem xmlns:ds="http://schemas.openxmlformats.org/officeDocument/2006/customXml" ds:itemID="{33C3D150-51F4-B741-81AD-D17412619EF5}">
+<ds:datastoreItem xmlns:ds="http://schemas.openxmlformats.org/officeDocument/2006/customXml" ds:itemID="{AECD9080-722A-B046-A4FD-5DB5CAEEB297}">
   <ds:schemaRefs>
     <ds:schemaRef ds:uri="http://schemas.openxmlformats.org/officeDocument/2006/bibliography"/>
   </ds:schemaRefs>

</xml_diff>